<commit_message>
New meeting -Updated (MINUTES OF THE MEETING).docx
</commit_message>
<xml_diff>
--- a/DDR PROJECT (MINUTES OF THE MEETING).docx
+++ b/DDR PROJECT (MINUTES OF THE MEETING).docx
@@ -1,6 +1,6 @@
 
 <file path=word/document.xml><?xml version="1.0" encoding="utf-8"?>
-<w:document xmlns:wpc="http://schemas.microsoft.com/office/word/2010/wordprocessingCanvas" xmlns:cx="http://schemas.microsoft.com/office/drawing/2014/chartex" xmlns:cx1="http://schemas.microsoft.com/office/drawing/2015/9/8/chartex" xmlns:cx2="http://schemas.microsoft.com/office/drawing/2015/10/21/chartex" xmlns:cx3="http://schemas.microsoft.com/office/drawing/2016/5/9/chartex" xmlns:cx4="http://schemas.microsoft.com/office/drawing/2016/5/10/chartex" xmlns:cx5="http://schemas.microsoft.com/office/drawing/2016/5/11/chartex" xmlns:cx6="http://schemas.microsoft.com/office/drawing/2016/5/12/chartex" xmlns:cx7="http://schemas.microsoft.com/office/drawing/2016/5/13/chartex" xmlns:cx8="http://schemas.microsoft.com/office/drawing/2016/5/14/chartex" xmlns:mc="http://schemas.openxmlformats.org/markup-compatibility/2006" xmlns:aink="http://schemas.microsoft.com/office/drawing/2016/ink" xmlns:am3d="http://schemas.microsoft.com/office/drawing/2017/model3d" xmlns:o="urn:schemas-microsoft-com:office:office" xmlns:oel="http://schemas.microsoft.com/office/2019/extlst" xmlns:r="http://schemas.openxmlformats.org/officeDocument/2006/relationships" xmlns:m="http://schemas.openxmlformats.org/officeDocument/2006/math" xmlns:v="urn:schemas-microsoft-com:vml" xmlns:wp14="http://schemas.microsoft.com/office/word/2010/wordprocessingDrawing" xmlns:wp="http://schemas.openxmlformats.org/drawingml/2006/wordprocessingDrawing" xmlns:w10="urn:schemas-microsoft-com:office:word" xmlns:w="http://schemas.openxmlformats.org/wordprocessingml/2006/main" xmlns:w14="http://schemas.microsoft.com/office/word/2010/wordml" xmlns:w15="http://schemas.microsoft.com/office/word/2012/wordml" xmlns:w16cex="http://schemas.microsoft.com/office/word/2018/wordml/cex" xmlns:w16cid="http://schemas.microsoft.com/office/word/2016/wordml/cid" xmlns:w16="http://schemas.microsoft.com/office/word/2018/wordml" xmlns:w16sdtdh="http://schemas.microsoft.com/office/word/2020/wordml/sdtdatahash" xmlns:w16se="http://schemas.microsoft.com/office/word/2015/wordml/symex" xmlns:wpg="http://schemas.microsoft.com/office/word/2010/wordprocessingGroup" xmlns:wpi="http://schemas.microsoft.com/office/word/2010/wordprocessingInk" xmlns:wne="http://schemas.microsoft.com/office/word/2006/wordml" xmlns:wps="http://schemas.microsoft.com/office/word/2010/wordprocessingShape" mc:Ignorable="w14 w15 w16se w16cid w16 w16cex w16sdtdh wp14">
+<w:document xmlns:wpc="http://schemas.microsoft.com/office/word/2010/wordprocessingCanvas" xmlns:cx="http://schemas.microsoft.com/office/drawing/2014/chartex" xmlns:cx1="http://schemas.microsoft.com/office/drawing/2015/9/8/chartex" xmlns:mc="http://schemas.openxmlformats.org/markup-compatibility/2006" xmlns:o="urn:schemas-microsoft-com:office:office" xmlns:r="http://schemas.openxmlformats.org/officeDocument/2006/relationships" xmlns:m="http://schemas.openxmlformats.org/officeDocument/2006/math" xmlns:v="urn:schemas-microsoft-com:vml" xmlns:wp14="http://schemas.microsoft.com/office/word/2010/wordprocessingDrawing" xmlns:wp="http://schemas.openxmlformats.org/drawingml/2006/wordprocessingDrawing" xmlns:w10="urn:schemas-microsoft-com:office:word" xmlns:w="http://schemas.openxmlformats.org/wordprocessingml/2006/main" xmlns:w14="http://schemas.microsoft.com/office/word/2010/wordml" xmlns:w15="http://schemas.microsoft.com/office/word/2012/wordml" xmlns:w16se="http://schemas.microsoft.com/office/word/2015/wordml/symex" xmlns:wpg="http://schemas.microsoft.com/office/word/2010/wordprocessingGroup" xmlns:wpi="http://schemas.microsoft.com/office/word/2010/wordprocessingInk" xmlns:wne="http://schemas.microsoft.com/office/word/2006/wordml" xmlns:wps="http://schemas.microsoft.com/office/word/2010/wordprocessingShape" mc:Ignorable="w14 w15 w16se wp14">
   <w:body>
     <w:p>
       <w:pPr>
@@ -25,6 +25,7 @@
           <w:showingPlcHdr/>
           <w15:appearance w15:val="hidden"/>
         </w:sdtPr>
+        <w:sdtEndPr/>
         <w:sdtContent>
           <w:r>
             <w:t>|</w:t>
@@ -78,6 +79,7 @@
           <w:showingPlcHdr/>
           <w15:appearance w15:val="hidden"/>
         </w:sdtPr>
+        <w:sdtEndPr/>
         <w:sdtContent>
           <w:r>
             <w:t>Meeting date | time</w:t>
@@ -120,6 +122,7 @@
           <w:showingPlcHdr/>
           <w15:appearance w15:val="hidden"/>
         </w:sdtPr>
+        <w:sdtEndPr/>
         <w:sdtContent>
           <w:r>
             <w:t>Meeting location</w:t>
@@ -223,6 +226,7 @@
                       <w:showingPlcHdr/>
                       <w15:appearance w15:val="hidden"/>
                     </w:sdtPr>
+                    <w:sdtEndPr/>
                     <w:sdtContent>
                       <w:r>
                         <w:t>Meeting called by</w:t>
@@ -272,6 +276,7 @@
                       <w:showingPlcHdr/>
                       <w15:appearance w15:val="hidden"/>
                     </w:sdtPr>
+                    <w:sdtEndPr/>
                     <w:sdtContent>
                       <w:r>
                         <w:t>Type of meeting</w:t>
@@ -316,6 +321,7 @@
                   <w:showingPlcHdr/>
                   <w15:appearance w15:val="hidden"/>
                 </w:sdtPr>
+                <w:sdtEndPr/>
                 <w:sdtContent>
                   <w:tc>
                     <w:tcPr>
@@ -365,6 +371,7 @@
                   <w:showingPlcHdr/>
                   <w15:appearance w15:val="hidden"/>
                 </w:sdtPr>
+                <w:sdtEndPr/>
                 <w:sdtContent>
                   <w:tc>
                     <w:tcPr>
@@ -414,6 +421,7 @@
                   <w:showingPlcHdr/>
                   <w15:appearance w15:val="hidden"/>
                 </w:sdtPr>
+                <w:sdtEndPr/>
                 <w:sdtContent>
                   <w:tc>
                     <w:tcPr>
@@ -510,6 +518,7 @@
           <w:showingPlcHdr/>
           <w15:appearance w15:val="hidden"/>
         </w:sdtPr>
+        <w:sdtEndPr/>
         <w:sdtContent>
           <w:r>
             <w:t>Time allotted</w:t>
@@ -564,6 +573,7 @@
           <w:showingPlcHdr/>
           <w15:appearance w15:val="hidden"/>
         </w:sdtPr>
+        <w:sdtEndPr/>
         <w:sdtContent>
           <w:r>
             <w:t>Agenda topic</w:t>
@@ -594,6 +604,7 @@
           <w:showingPlcHdr/>
           <w15:appearance w15:val="hidden"/>
         </w:sdtPr>
+        <w:sdtEndPr/>
         <w:sdtContent>
           <w:r>
             <w:t>Presenter</w:t>
@@ -631,6 +642,7 @@
           <w:showingPlcHdr/>
           <w15:appearance w15:val="hidden"/>
         </w:sdtPr>
+        <w:sdtEndPr/>
         <w:sdtContent>
           <w:r>
             <w:t>Time allotted</w:t>
@@ -685,6 +697,7 @@
           <w:showingPlcHdr/>
           <w15:appearance w15:val="hidden"/>
         </w:sdtPr>
+        <w:sdtEndPr/>
         <w:sdtContent>
           <w:r>
             <w:t>Agenda topic</w:t>
@@ -715,6 +728,7 @@
           <w:showingPlcHdr/>
           <w15:appearance w15:val="hidden"/>
         </w:sdtPr>
+        <w:sdtEndPr/>
         <w:sdtContent>
           <w:r>
             <w:t>Presenter</w:t>
@@ -752,6 +766,7 @@
           <w:showingPlcHdr/>
           <w15:appearance w15:val="hidden"/>
         </w:sdtPr>
+        <w:sdtEndPr/>
         <w:sdtContent>
           <w:r>
             <w:t>Time allotted</w:t>
@@ -806,6 +821,7 @@
           <w:showingPlcHdr/>
           <w15:appearance w15:val="hidden"/>
         </w:sdtPr>
+        <w:sdtEndPr/>
         <w:sdtContent>
           <w:r>
             <w:t>Agenda topic</w:t>
@@ -836,6 +852,7 @@
           <w:showingPlcHdr/>
           <w15:appearance w15:val="hidden"/>
         </w:sdtPr>
+        <w:sdtEndPr/>
         <w:sdtContent>
           <w:r>
             <w:t>Presenter</w:t>
@@ -849,7 +866,13 @@
         <w:rPr>
           <w:rStyle w:val="SubtleEmphasis"/>
         </w:rPr>
-        <w:t>Shoaib</w:t>
+        <w:t>Soh</w:t>
+      </w:r>
+      <w:r>
+        <w:rPr>
+          <w:rStyle w:val="SubtleEmphasis"/>
+        </w:rPr>
+        <w:t>aib</w:t>
       </w:r>
     </w:p>
     <w:p>
@@ -874,6 +897,142 @@
         <w:trPr>
           <w:cnfStyle w:val="100000000000" w:firstRow="1" w:lastRow="0" w:firstColumn="0" w:lastColumn="0" w:oddVBand="0" w:evenVBand="0" w:oddHBand="0" w:evenHBand="0" w:firstRowFirstColumn="0" w:firstRowLastColumn="0" w:lastRowFirstColumn="0" w:lastRowLastColumn="0"/>
         </w:trPr>
+        <w:tc>
+          <w:tcPr>
+            <w:tcW w:w="6300" w:type="dxa"/>
+          </w:tcPr>
+          <w:p>
+            <w:pPr>
+              <w:rPr>
+                <w:rStyle w:val="SubtleReference"/>
+              </w:rPr>
+            </w:pPr>
+            <w:r>
+              <w:rPr>
+                <w:rStyle w:val="Heading2Char"/>
+              </w:rPr>
+              <w:t>Time allotted |  25 min | Agenda : General Discussion about how to implement Front Controller in React</w:t>
+            </w:r>
+            <w:r>
+              <w:rPr>
+                <w:rStyle w:val="SubtleReference"/>
+              </w:rPr>
+              <w:t xml:space="preserve"> |</w:t>
+            </w:r>
+            <w:r>
+              <w:rPr>
+                <w:rStyle w:val="SubtleReference"/>
+              </w:rPr>
+              <w:t xml:space="preserve"> Dated : 8/12/2022</w:t>
+            </w:r>
+          </w:p>
+          <w:p>
+            <w:bookmarkStart w:id="0" w:name="_GoBack"/>
+            <w:bookmarkEnd w:id="0"/>
+          </w:p>
+          <w:p>
+            <w:pPr>
+              <w:pStyle w:val="Title"/>
+              <w:rPr>
+                <w:sz w:val="24"/>
+              </w:rPr>
+            </w:pPr>
+            <w:r>
+              <w:rPr>
+                <w:sz w:val="24"/>
+              </w:rPr>
+              <w:t>We divided the task to each member.</w:t>
+            </w:r>
+          </w:p>
+          <w:p>
+            <w:pPr>
+              <w:pStyle w:val="Title"/>
+              <w:numPr>
+                <w:ilvl w:val="0"/>
+                <w:numId w:val="11"/>
+              </w:numPr>
+              <w:rPr>
+                <w:sz w:val="24"/>
+              </w:rPr>
+            </w:pPr>
+            <w:r>
+              <w:rPr>
+                <w:sz w:val="24"/>
+              </w:rPr>
+              <w:t>Shayan : Research about front controller in React</w:t>
+            </w:r>
+          </w:p>
+          <w:p>
+            <w:pPr>
+              <w:pStyle w:val="Title"/>
+              <w:numPr>
+                <w:ilvl w:val="0"/>
+                <w:numId w:val="11"/>
+              </w:numPr>
+              <w:rPr>
+                <w:sz w:val="24"/>
+              </w:rPr>
+            </w:pPr>
+            <w:r>
+              <w:rPr>
+                <w:sz w:val="24"/>
+              </w:rPr>
+              <w:t>Hunzalah : Design and Develop Login and signup pages in react.</w:t>
+            </w:r>
+          </w:p>
+          <w:p>
+            <w:pPr>
+              <w:pStyle w:val="Title"/>
+              <w:numPr>
+                <w:ilvl w:val="0"/>
+                <w:numId w:val="11"/>
+              </w:numPr>
+              <w:rPr>
+                <w:sz w:val="24"/>
+              </w:rPr>
+            </w:pPr>
+            <w:r>
+              <w:rPr>
+                <w:sz w:val="24"/>
+              </w:rPr>
+              <w:t xml:space="preserve">Sohaib : </w:t>
+            </w:r>
+            <w:r>
+              <w:rPr>
+                <w:sz w:val="24"/>
+              </w:rPr>
+              <w:t xml:space="preserve">Design and Develop </w:t>
+            </w:r>
+            <w:r>
+              <w:rPr>
+                <w:sz w:val="24"/>
+              </w:rPr>
+              <w:t>Home Page</w:t>
+            </w:r>
+            <w:r>
+              <w:rPr>
+                <w:sz w:val="24"/>
+              </w:rPr>
+              <w:t xml:space="preserve"> in react</w:t>
+            </w:r>
+          </w:p>
+          <w:p/>
+          <w:p/>
+        </w:tc>
+        <w:tc>
+          <w:tcPr>
+            <w:tcW w:w="2250" w:type="dxa"/>
+          </w:tcPr>
+          <w:p/>
+        </w:tc>
+        <w:tc>
+          <w:tcPr>
+            <w:tcW w:w="2250" w:type="dxa"/>
+          </w:tcPr>
+          <w:p/>
+        </w:tc>
+      </w:tr>
+      <w:tr>
         <w:tc>
           <w:tcPr>
             <w:tcW w:w="6300" w:type="dxa"/>
@@ -908,7 +1067,7 @@
 </file>
 
 <file path=word/endnotes.xml><?xml version="1.0" encoding="utf-8"?>
-<w:endnotes xmlns:wpc="http://schemas.microsoft.com/office/word/2010/wordprocessingCanvas" xmlns:cx="http://schemas.microsoft.com/office/drawing/2014/chartex" xmlns:cx1="http://schemas.microsoft.com/office/drawing/2015/9/8/chartex" xmlns:cx2="http://schemas.microsoft.com/office/drawing/2015/10/21/chartex" xmlns:cx3="http://schemas.microsoft.com/office/drawing/2016/5/9/chartex" xmlns:cx4="http://schemas.microsoft.com/office/drawing/2016/5/10/chartex" xmlns:cx5="http://schemas.microsoft.com/office/drawing/2016/5/11/chartex" xmlns:cx6="http://schemas.microsoft.com/office/drawing/2016/5/12/chartex" xmlns:cx7="http://schemas.microsoft.com/office/drawing/2016/5/13/chartex" xmlns:cx8="http://schemas.microsoft.com/office/drawing/2016/5/14/chartex" xmlns:mc="http://schemas.openxmlformats.org/markup-compatibility/2006" xmlns:aink="http://schemas.microsoft.com/office/drawing/2016/ink" xmlns:am3d="http://schemas.microsoft.com/office/drawing/2017/model3d" xmlns:o="urn:schemas-microsoft-com:office:office" xmlns:oel="http://schemas.microsoft.com/office/2019/extlst" xmlns:r="http://schemas.openxmlformats.org/officeDocument/2006/relationships" xmlns:m="http://schemas.openxmlformats.org/officeDocument/2006/math" xmlns:v="urn:schemas-microsoft-com:vml" xmlns:wp14="http://schemas.microsoft.com/office/word/2010/wordprocessingDrawing" xmlns:wp="http://schemas.openxmlformats.org/drawingml/2006/wordprocessingDrawing" xmlns:w10="urn:schemas-microsoft-com:office:word" xmlns:w="http://schemas.openxmlformats.org/wordprocessingml/2006/main" xmlns:w14="http://schemas.microsoft.com/office/word/2010/wordml" xmlns:w15="http://schemas.microsoft.com/office/word/2012/wordml" xmlns:w16cex="http://schemas.microsoft.com/office/word/2018/wordml/cex" xmlns:w16cid="http://schemas.microsoft.com/office/word/2016/wordml/cid" xmlns:w16="http://schemas.microsoft.com/office/word/2018/wordml" xmlns:w16sdtdh="http://schemas.microsoft.com/office/word/2020/wordml/sdtdatahash" xmlns:w16se="http://schemas.microsoft.com/office/word/2015/wordml/symex" xmlns:wpg="http://schemas.microsoft.com/office/word/2010/wordprocessingGroup" xmlns:wpi="http://schemas.microsoft.com/office/word/2010/wordprocessingInk" xmlns:wne="http://schemas.microsoft.com/office/word/2006/wordml" xmlns:wps="http://schemas.microsoft.com/office/word/2010/wordprocessingShape" mc:Ignorable="w14 w15 w16se w16cid w16 w16cex w16sdtdh wp14">
+<w:endnotes xmlns:wpc="http://schemas.microsoft.com/office/word/2010/wordprocessingCanvas" xmlns:cx="http://schemas.microsoft.com/office/drawing/2014/chartex" xmlns:cx1="http://schemas.microsoft.com/office/drawing/2015/9/8/chartex" xmlns:mc="http://schemas.openxmlformats.org/markup-compatibility/2006" xmlns:o="urn:schemas-microsoft-com:office:office" xmlns:r="http://schemas.openxmlformats.org/officeDocument/2006/relationships" xmlns:m="http://schemas.openxmlformats.org/officeDocument/2006/math" xmlns:v="urn:schemas-microsoft-com:vml" xmlns:wp14="http://schemas.microsoft.com/office/word/2010/wordprocessingDrawing" xmlns:wp="http://schemas.openxmlformats.org/drawingml/2006/wordprocessingDrawing" xmlns:w10="urn:schemas-microsoft-com:office:word" xmlns:w="http://schemas.openxmlformats.org/wordprocessingml/2006/main" xmlns:w14="http://schemas.microsoft.com/office/word/2010/wordml" xmlns:w15="http://schemas.microsoft.com/office/word/2012/wordml" xmlns:w16se="http://schemas.microsoft.com/office/word/2015/wordml/symex" xmlns:wpg="http://schemas.microsoft.com/office/word/2010/wordprocessingGroup" xmlns:wpi="http://schemas.microsoft.com/office/word/2010/wordprocessingInk" xmlns:wne="http://schemas.microsoft.com/office/word/2006/wordml" xmlns:wps="http://schemas.microsoft.com/office/word/2010/wordprocessingShape" mc:Ignorable="w14 w15 w16se wp14">
   <w:endnote w:type="separator" w:id="-1">
     <w:p>
       <w:pPr>
@@ -933,7 +1092,7 @@
 </file>
 
 <file path=word/footer1.xml><?xml version="1.0" encoding="utf-8"?>
-<w:ftr xmlns:wpc="http://schemas.microsoft.com/office/word/2010/wordprocessingCanvas" xmlns:cx="http://schemas.microsoft.com/office/drawing/2014/chartex" xmlns:cx1="http://schemas.microsoft.com/office/drawing/2015/9/8/chartex" xmlns:cx2="http://schemas.microsoft.com/office/drawing/2015/10/21/chartex" xmlns:cx3="http://schemas.microsoft.com/office/drawing/2016/5/9/chartex" xmlns:cx4="http://schemas.microsoft.com/office/drawing/2016/5/10/chartex" xmlns:cx5="http://schemas.microsoft.com/office/drawing/2016/5/11/chartex" xmlns:cx6="http://schemas.microsoft.com/office/drawing/2016/5/12/chartex" xmlns:cx7="http://schemas.microsoft.com/office/drawing/2016/5/13/chartex" xmlns:cx8="http://schemas.microsoft.com/office/drawing/2016/5/14/chartex" xmlns:mc="http://schemas.openxmlformats.org/markup-compatibility/2006" xmlns:aink="http://schemas.microsoft.com/office/drawing/2016/ink" xmlns:am3d="http://schemas.microsoft.com/office/drawing/2017/model3d" xmlns:o="urn:schemas-microsoft-com:office:office" xmlns:oel="http://schemas.microsoft.com/office/2019/extlst" xmlns:r="http://schemas.openxmlformats.org/officeDocument/2006/relationships" xmlns:m="http://schemas.openxmlformats.org/officeDocument/2006/math" xmlns:v="urn:schemas-microsoft-com:vml" xmlns:wp14="http://schemas.microsoft.com/office/word/2010/wordprocessingDrawing" xmlns:wp="http://schemas.openxmlformats.org/drawingml/2006/wordprocessingDrawing" xmlns:w10="urn:schemas-microsoft-com:office:word" xmlns:w="http://schemas.openxmlformats.org/wordprocessingml/2006/main" xmlns:w14="http://schemas.microsoft.com/office/word/2010/wordml" xmlns:w15="http://schemas.microsoft.com/office/word/2012/wordml" xmlns:w16cex="http://schemas.microsoft.com/office/word/2018/wordml/cex" xmlns:w16cid="http://schemas.microsoft.com/office/word/2016/wordml/cid" xmlns:w16="http://schemas.microsoft.com/office/word/2018/wordml" xmlns:w16sdtdh="http://schemas.microsoft.com/office/word/2020/wordml/sdtdatahash" xmlns:w16se="http://schemas.microsoft.com/office/word/2015/wordml/symex" xmlns:wpg="http://schemas.microsoft.com/office/word/2010/wordprocessingGroup" xmlns:wpi="http://schemas.microsoft.com/office/word/2010/wordprocessingInk" xmlns:wne="http://schemas.microsoft.com/office/word/2006/wordml" xmlns:wps="http://schemas.microsoft.com/office/word/2010/wordprocessingShape" mc:Ignorable="w14 w15 w16se w16cid w16 w16cex w16sdtdh wp14">
+<w:ftr xmlns:wpc="http://schemas.microsoft.com/office/word/2010/wordprocessingCanvas" xmlns:cx="http://schemas.microsoft.com/office/drawing/2014/chartex" xmlns:cx1="http://schemas.microsoft.com/office/drawing/2015/9/8/chartex" xmlns:mc="http://schemas.openxmlformats.org/markup-compatibility/2006" xmlns:o="urn:schemas-microsoft-com:office:office" xmlns:r="http://schemas.openxmlformats.org/officeDocument/2006/relationships" xmlns:m="http://schemas.openxmlformats.org/officeDocument/2006/math" xmlns:v="urn:schemas-microsoft-com:vml" xmlns:wp14="http://schemas.microsoft.com/office/word/2010/wordprocessingDrawing" xmlns:wp="http://schemas.openxmlformats.org/drawingml/2006/wordprocessingDrawing" xmlns:w10="urn:schemas-microsoft-com:office:word" xmlns:w="http://schemas.openxmlformats.org/wordprocessingml/2006/main" xmlns:w14="http://schemas.microsoft.com/office/word/2010/wordml" xmlns:w15="http://schemas.microsoft.com/office/word/2012/wordml" xmlns:w16se="http://schemas.microsoft.com/office/word/2015/wordml/symex" xmlns:wpg="http://schemas.microsoft.com/office/word/2010/wordprocessingGroup" xmlns:wpi="http://schemas.microsoft.com/office/word/2010/wordprocessingInk" xmlns:wne="http://schemas.microsoft.com/office/word/2006/wordml" xmlns:wps="http://schemas.microsoft.com/office/word/2010/wordprocessingShape" mc:Ignorable="w14 w15 w16se wp14">
   <w:p>
     <w:pPr>
       <w:pStyle w:val="Footer"/>
@@ -964,7 +1123,7 @@
 </file>
 
 <file path=word/footnotes.xml><?xml version="1.0" encoding="utf-8"?>
-<w:footnotes xmlns:wpc="http://schemas.microsoft.com/office/word/2010/wordprocessingCanvas" xmlns:cx="http://schemas.microsoft.com/office/drawing/2014/chartex" xmlns:cx1="http://schemas.microsoft.com/office/drawing/2015/9/8/chartex" xmlns:cx2="http://schemas.microsoft.com/office/drawing/2015/10/21/chartex" xmlns:cx3="http://schemas.microsoft.com/office/drawing/2016/5/9/chartex" xmlns:cx4="http://schemas.microsoft.com/office/drawing/2016/5/10/chartex" xmlns:cx5="http://schemas.microsoft.com/office/drawing/2016/5/11/chartex" xmlns:cx6="http://schemas.microsoft.com/office/drawing/2016/5/12/chartex" xmlns:cx7="http://schemas.microsoft.com/office/drawing/2016/5/13/chartex" xmlns:cx8="http://schemas.microsoft.com/office/drawing/2016/5/14/chartex" xmlns:mc="http://schemas.openxmlformats.org/markup-compatibility/2006" xmlns:aink="http://schemas.microsoft.com/office/drawing/2016/ink" xmlns:am3d="http://schemas.microsoft.com/office/drawing/2017/model3d" xmlns:o="urn:schemas-microsoft-com:office:office" xmlns:oel="http://schemas.microsoft.com/office/2019/extlst" xmlns:r="http://schemas.openxmlformats.org/officeDocument/2006/relationships" xmlns:m="http://schemas.openxmlformats.org/officeDocument/2006/math" xmlns:v="urn:schemas-microsoft-com:vml" xmlns:wp14="http://schemas.microsoft.com/office/word/2010/wordprocessingDrawing" xmlns:wp="http://schemas.openxmlformats.org/drawingml/2006/wordprocessingDrawing" xmlns:w10="urn:schemas-microsoft-com:office:word" xmlns:w="http://schemas.openxmlformats.org/wordprocessingml/2006/main" xmlns:w14="http://schemas.microsoft.com/office/word/2010/wordml" xmlns:w15="http://schemas.microsoft.com/office/word/2012/wordml" xmlns:w16cex="http://schemas.microsoft.com/office/word/2018/wordml/cex" xmlns:w16cid="http://schemas.microsoft.com/office/word/2016/wordml/cid" xmlns:w16="http://schemas.microsoft.com/office/word/2018/wordml" xmlns:w16sdtdh="http://schemas.microsoft.com/office/word/2020/wordml/sdtdatahash" xmlns:w16se="http://schemas.microsoft.com/office/word/2015/wordml/symex" xmlns:wpg="http://schemas.microsoft.com/office/word/2010/wordprocessingGroup" xmlns:wpi="http://schemas.microsoft.com/office/word/2010/wordprocessingInk" xmlns:wne="http://schemas.microsoft.com/office/word/2006/wordml" xmlns:wps="http://schemas.microsoft.com/office/word/2010/wordprocessingShape" mc:Ignorable="w14 w15 w16se w16cid w16 w16cex w16sdtdh wp14">
+<w:footnotes xmlns:wpc="http://schemas.microsoft.com/office/word/2010/wordprocessingCanvas" xmlns:cx="http://schemas.microsoft.com/office/drawing/2014/chartex" xmlns:cx1="http://schemas.microsoft.com/office/drawing/2015/9/8/chartex" xmlns:mc="http://schemas.openxmlformats.org/markup-compatibility/2006" xmlns:o="urn:schemas-microsoft-com:office:office" xmlns:r="http://schemas.openxmlformats.org/officeDocument/2006/relationships" xmlns:m="http://schemas.openxmlformats.org/officeDocument/2006/math" xmlns:v="urn:schemas-microsoft-com:vml" xmlns:wp14="http://schemas.microsoft.com/office/word/2010/wordprocessingDrawing" xmlns:wp="http://schemas.openxmlformats.org/drawingml/2006/wordprocessingDrawing" xmlns:w10="urn:schemas-microsoft-com:office:word" xmlns:w="http://schemas.openxmlformats.org/wordprocessingml/2006/main" xmlns:w14="http://schemas.microsoft.com/office/word/2010/wordml" xmlns:w15="http://schemas.microsoft.com/office/word/2012/wordml" xmlns:w16se="http://schemas.microsoft.com/office/word/2015/wordml/symex" xmlns:wpg="http://schemas.microsoft.com/office/word/2010/wordprocessingGroup" xmlns:wpi="http://schemas.microsoft.com/office/word/2010/wordprocessingInk" xmlns:wne="http://schemas.microsoft.com/office/word/2006/wordml" xmlns:wps="http://schemas.microsoft.com/office/word/2010/wordprocessingShape" mc:Ignorable="w14 w15 w16se wp14">
   <w:footnote w:type="separator" w:id="-1">
     <w:p>
       <w:pPr>
@@ -989,7 +1148,7 @@
 </file>
 
 <file path=word/numbering.xml><?xml version="1.0" encoding="utf-8"?>
-<w:numbering xmlns:wpc="http://schemas.microsoft.com/office/word/2010/wordprocessingCanvas" xmlns:cx="http://schemas.microsoft.com/office/drawing/2014/chartex" xmlns:cx1="http://schemas.microsoft.com/office/drawing/2015/9/8/chartex" xmlns:cx2="http://schemas.microsoft.com/office/drawing/2015/10/21/chartex" xmlns:cx3="http://schemas.microsoft.com/office/drawing/2016/5/9/chartex" xmlns:cx4="http://schemas.microsoft.com/office/drawing/2016/5/10/chartex" xmlns:cx5="http://schemas.microsoft.com/office/drawing/2016/5/11/chartex" xmlns:cx6="http://schemas.microsoft.com/office/drawing/2016/5/12/chartex" xmlns:cx7="http://schemas.microsoft.com/office/drawing/2016/5/13/chartex" xmlns:cx8="http://schemas.microsoft.com/office/drawing/2016/5/14/chartex" xmlns:mc="http://schemas.openxmlformats.org/markup-compatibility/2006" xmlns:aink="http://schemas.microsoft.com/office/drawing/2016/ink" xmlns:am3d="http://schemas.microsoft.com/office/drawing/2017/model3d" xmlns:o="urn:schemas-microsoft-com:office:office" xmlns:oel="http://schemas.microsoft.com/office/2019/extlst" xmlns:r="http://schemas.openxmlformats.org/officeDocument/2006/relationships" xmlns:m="http://schemas.openxmlformats.org/officeDocument/2006/math" xmlns:v="urn:schemas-microsoft-com:vml" xmlns:wp14="http://schemas.microsoft.com/office/word/2010/wordprocessingDrawing" xmlns:wp="http://schemas.openxmlformats.org/drawingml/2006/wordprocessingDrawing" xmlns:w10="urn:schemas-microsoft-com:office:word" xmlns:w="http://schemas.openxmlformats.org/wordprocessingml/2006/main" xmlns:w14="http://schemas.microsoft.com/office/word/2010/wordml" xmlns:w15="http://schemas.microsoft.com/office/word/2012/wordml" xmlns:w16cex="http://schemas.microsoft.com/office/word/2018/wordml/cex" xmlns:w16cid="http://schemas.microsoft.com/office/word/2016/wordml/cid" xmlns:w16="http://schemas.microsoft.com/office/word/2018/wordml" xmlns:w16sdtdh="http://schemas.microsoft.com/office/word/2020/wordml/sdtdatahash" xmlns:w16se="http://schemas.microsoft.com/office/word/2015/wordml/symex" xmlns:wpg="http://schemas.microsoft.com/office/word/2010/wordprocessingGroup" xmlns:wpi="http://schemas.microsoft.com/office/word/2010/wordprocessingInk" xmlns:wne="http://schemas.microsoft.com/office/word/2006/wordml" xmlns:wps="http://schemas.microsoft.com/office/word/2010/wordprocessingShape" mc:Ignorable="w14 w15 w16se w16cid w16 w16cex w16sdtdh wp14">
+<w:numbering xmlns:wpc="http://schemas.microsoft.com/office/word/2010/wordprocessingCanvas" xmlns:cx="http://schemas.microsoft.com/office/drawing/2014/chartex" xmlns:cx1="http://schemas.microsoft.com/office/drawing/2015/9/8/chartex" xmlns:mc="http://schemas.openxmlformats.org/markup-compatibility/2006" xmlns:o="urn:schemas-microsoft-com:office:office" xmlns:r="http://schemas.openxmlformats.org/officeDocument/2006/relationships" xmlns:m="http://schemas.openxmlformats.org/officeDocument/2006/math" xmlns:v="urn:schemas-microsoft-com:vml" xmlns:wp14="http://schemas.microsoft.com/office/word/2010/wordprocessingDrawing" xmlns:wp="http://schemas.openxmlformats.org/drawingml/2006/wordprocessingDrawing" xmlns:w10="urn:schemas-microsoft-com:office:word" xmlns:w="http://schemas.openxmlformats.org/wordprocessingml/2006/main" xmlns:w14="http://schemas.microsoft.com/office/word/2010/wordml" xmlns:w15="http://schemas.microsoft.com/office/word/2012/wordml" xmlns:w16se="http://schemas.microsoft.com/office/word/2015/wordml/symex" xmlns:wpg="http://schemas.microsoft.com/office/word/2010/wordprocessingGroup" xmlns:wpi="http://schemas.microsoft.com/office/word/2010/wordprocessingInk" xmlns:wne="http://schemas.microsoft.com/office/word/2006/wordml" xmlns:wps="http://schemas.microsoft.com/office/word/2010/wordprocessingShape" mc:Ignorable="w14 w15 w16se wp14">
   <w:abstractNum w:abstractNumId="0" w15:restartNumberingAfterBreak="0">
     <w:nsid w:val="FFFFFF7C"/>
     <w:multiLevelType w:val="singleLevel"/>
@@ -1185,41 +1344,130 @@
       </w:rPr>
     </w:lvl>
   </w:abstractNum>
-  <w:num w:numId="1" w16cid:durableId="805700085">
+  <w:abstractNum w:abstractNumId="10" w15:restartNumberingAfterBreak="0">
+    <w:nsid w:val="53DA1D3E"/>
+    <w:multiLevelType w:val="hybridMultilevel"/>
+    <w:tmpl w:val="138AF818"/>
+    <w:lvl w:ilvl="0" w:tplc="0409000F">
+      <w:start w:val="1"/>
+      <w:numFmt w:val="decimal"/>
+      <w:lvlText w:val="%1."/>
+      <w:lvlJc w:val="left"/>
+      <w:pPr>
+        <w:ind w:left="720" w:hanging="360"/>
+      </w:pPr>
+    </w:lvl>
+    <w:lvl w:ilvl="1" w:tplc="04090019" w:tentative="1">
+      <w:start w:val="1"/>
+      <w:numFmt w:val="lowerLetter"/>
+      <w:lvlText w:val="%2."/>
+      <w:lvlJc w:val="left"/>
+      <w:pPr>
+        <w:ind w:left="1440" w:hanging="360"/>
+      </w:pPr>
+    </w:lvl>
+    <w:lvl w:ilvl="2" w:tplc="0409001B" w:tentative="1">
+      <w:start w:val="1"/>
+      <w:numFmt w:val="lowerRoman"/>
+      <w:lvlText w:val="%3."/>
+      <w:lvlJc w:val="right"/>
+      <w:pPr>
+        <w:ind w:left="2160" w:hanging="180"/>
+      </w:pPr>
+    </w:lvl>
+    <w:lvl w:ilvl="3" w:tplc="0409000F" w:tentative="1">
+      <w:start w:val="1"/>
+      <w:numFmt w:val="decimal"/>
+      <w:lvlText w:val="%4."/>
+      <w:lvlJc w:val="left"/>
+      <w:pPr>
+        <w:ind w:left="2880" w:hanging="360"/>
+      </w:pPr>
+    </w:lvl>
+    <w:lvl w:ilvl="4" w:tplc="04090019" w:tentative="1">
+      <w:start w:val="1"/>
+      <w:numFmt w:val="lowerLetter"/>
+      <w:lvlText w:val="%5."/>
+      <w:lvlJc w:val="left"/>
+      <w:pPr>
+        <w:ind w:left="3600" w:hanging="360"/>
+      </w:pPr>
+    </w:lvl>
+    <w:lvl w:ilvl="5" w:tplc="0409001B" w:tentative="1">
+      <w:start w:val="1"/>
+      <w:numFmt w:val="lowerRoman"/>
+      <w:lvlText w:val="%6."/>
+      <w:lvlJc w:val="right"/>
+      <w:pPr>
+        <w:ind w:left="4320" w:hanging="180"/>
+      </w:pPr>
+    </w:lvl>
+    <w:lvl w:ilvl="6" w:tplc="0409000F" w:tentative="1">
+      <w:start w:val="1"/>
+      <w:numFmt w:val="decimal"/>
+      <w:lvlText w:val="%7."/>
+      <w:lvlJc w:val="left"/>
+      <w:pPr>
+        <w:ind w:left="5040" w:hanging="360"/>
+      </w:pPr>
+    </w:lvl>
+    <w:lvl w:ilvl="7" w:tplc="04090019" w:tentative="1">
+      <w:start w:val="1"/>
+      <w:numFmt w:val="lowerLetter"/>
+      <w:lvlText w:val="%8."/>
+      <w:lvlJc w:val="left"/>
+      <w:pPr>
+        <w:ind w:left="5760" w:hanging="360"/>
+      </w:pPr>
+    </w:lvl>
+    <w:lvl w:ilvl="8" w:tplc="0409001B" w:tentative="1">
+      <w:start w:val="1"/>
+      <w:numFmt w:val="lowerRoman"/>
+      <w:lvlText w:val="%9."/>
+      <w:lvlJc w:val="right"/>
+      <w:pPr>
+        <w:ind w:left="6480" w:hanging="180"/>
+      </w:pPr>
+    </w:lvl>
+  </w:abstractNum>
+  <w:num w:numId="1">
     <w:abstractNumId w:val="9"/>
   </w:num>
-  <w:num w:numId="2" w16cid:durableId="287248053">
+  <w:num w:numId="2">
     <w:abstractNumId w:val="7"/>
   </w:num>
-  <w:num w:numId="3" w16cid:durableId="1627664074">
+  <w:num w:numId="3">
     <w:abstractNumId w:val="6"/>
   </w:num>
-  <w:num w:numId="4" w16cid:durableId="1588920803">
+  <w:num w:numId="4">
     <w:abstractNumId w:val="5"/>
   </w:num>
-  <w:num w:numId="5" w16cid:durableId="1507787238">
+  <w:num w:numId="5">
     <w:abstractNumId w:val="4"/>
   </w:num>
-  <w:num w:numId="6" w16cid:durableId="603541394">
+  <w:num w:numId="6">
     <w:abstractNumId w:val="8"/>
   </w:num>
-  <w:num w:numId="7" w16cid:durableId="609432255">
+  <w:num w:numId="7">
     <w:abstractNumId w:val="3"/>
   </w:num>
-  <w:num w:numId="8" w16cid:durableId="1092242372">
+  <w:num w:numId="8">
     <w:abstractNumId w:val="2"/>
   </w:num>
-  <w:num w:numId="9" w16cid:durableId="472062476">
+  <w:num w:numId="9">
     <w:abstractNumId w:val="1"/>
   </w:num>
-  <w:num w:numId="10" w16cid:durableId="1619751177">
+  <w:num w:numId="10">
     <w:abstractNumId w:val="0"/>
+  </w:num>
+  <w:num w:numId="11">
+    <w:abstractNumId w:val="10"/>
   </w:num>
 </w:numbering>
 </file>
 
 <file path=word/styles.xml><?xml version="1.0" encoding="utf-8"?>
-<w:styles xmlns:mc="http://schemas.openxmlformats.org/markup-compatibility/2006" xmlns:r="http://schemas.openxmlformats.org/officeDocument/2006/relationships" xmlns:w="http://schemas.openxmlformats.org/wordprocessingml/2006/main" xmlns:w14="http://schemas.microsoft.com/office/word/2010/wordml" xmlns:w15="http://schemas.microsoft.com/office/word/2012/wordml" xmlns:w16cex="http://schemas.microsoft.com/office/word/2018/wordml/cex" xmlns:w16cid="http://schemas.microsoft.com/office/word/2016/wordml/cid" xmlns:w16="http://schemas.microsoft.com/office/word/2018/wordml" xmlns:w16sdtdh="http://schemas.microsoft.com/office/word/2020/wordml/sdtdatahash" xmlns:w16se="http://schemas.microsoft.com/office/word/2015/wordml/symex" mc:Ignorable="w14 w15 w16se w16cid w16 w16cex w16sdtdh">
+<w:styles xmlns:mc="http://schemas.openxmlformats.org/markup-compatibility/2006" xmlns:r="http://schemas.openxmlformats.org/officeDocument/2006/relationships" xmlns:w="http://schemas.openxmlformats.org/wordprocessingml/2006/main" xmlns:w14="http://schemas.microsoft.com/office/word/2010/wordml" xmlns:w15="http://schemas.microsoft.com/office/word/2012/wordml" xmlns:w16se="http://schemas.microsoft.com/office/word/2015/wordml/symex" mc:Ignorable="w14 w15 w16se">
   <w:docDefaults>
     <w:rPrDefault>
       <w:rPr>
@@ -1236,7 +1484,7 @@
       </w:pPr>
     </w:pPrDefault>
   </w:docDefaults>
-  <w:latentStyles w:defLockedState="0" w:defUIPriority="99" w:defSemiHidden="0" w:defUnhideWhenUsed="0" w:defQFormat="0" w:count="376">
+  <w:latentStyles w:defLockedState="0" w:defUIPriority="99" w:defSemiHidden="0" w:defUnhideWhenUsed="0" w:defQFormat="0" w:count="371">
     <w:lsdException w:name="Normal" w:uiPriority="0" w:qFormat="1"/>
     <w:lsdException w:name="heading 1" w:semiHidden="1" w:uiPriority="9" w:unhideWhenUsed="1" w:qFormat="1"/>
     <w:lsdException w:name="heading 2" w:semiHidden="1" w:uiPriority="9" w:unhideWhenUsed="1" w:qFormat="1"/>
@@ -1608,11 +1856,6 @@
     <w:lsdException w:name="List Table 5 Dark Accent 6" w:uiPriority="50"/>
     <w:lsdException w:name="List Table 6 Colorful Accent 6" w:uiPriority="51"/>
     <w:lsdException w:name="List Table 7 Colorful Accent 6" w:uiPriority="52"/>
-    <w:lsdException w:name="Mention" w:semiHidden="1" w:unhideWhenUsed="1"/>
-    <w:lsdException w:name="Smart Hyperlink" w:semiHidden="1" w:unhideWhenUsed="1"/>
-    <w:lsdException w:name="Hashtag" w:semiHidden="1" w:unhideWhenUsed="1"/>
-    <w:lsdException w:name="Unresolved Mention" w:semiHidden="1" w:unhideWhenUsed="1"/>
-    <w:lsdException w:name="Smart Link" w:semiHidden="1" w:unhideWhenUsed="1"/>
   </w:latentStyles>
   <w:style w:type="paragraph" w:default="1" w:styleId="Normal">
     <w:name w:val="Normal"/>
@@ -26553,7 +26796,7 @@
 </file>
 
 <file path=word/glossary/document.xml><?xml version="1.0" encoding="utf-8"?>
-<w:glossaryDocument xmlns:wpc="http://schemas.microsoft.com/office/word/2010/wordprocessingCanvas" xmlns:cx="http://schemas.microsoft.com/office/drawing/2014/chartex" xmlns:cx1="http://schemas.microsoft.com/office/drawing/2015/9/8/chartex" xmlns:cx2="http://schemas.microsoft.com/office/drawing/2015/10/21/chartex" xmlns:cx3="http://schemas.microsoft.com/office/drawing/2016/5/9/chartex" xmlns:cx4="http://schemas.microsoft.com/office/drawing/2016/5/10/chartex" xmlns:cx5="http://schemas.microsoft.com/office/drawing/2016/5/11/chartex" xmlns:cx6="http://schemas.microsoft.com/office/drawing/2016/5/12/chartex" xmlns:cx7="http://schemas.microsoft.com/office/drawing/2016/5/13/chartex" xmlns:cx8="http://schemas.microsoft.com/office/drawing/2016/5/14/chartex" xmlns:mc="http://schemas.openxmlformats.org/markup-compatibility/2006" xmlns:aink="http://schemas.microsoft.com/office/drawing/2016/ink" xmlns:am3d="http://schemas.microsoft.com/office/drawing/2017/model3d" xmlns:o="urn:schemas-microsoft-com:office:office" xmlns:oel="http://schemas.microsoft.com/office/2019/extlst" xmlns:r="http://schemas.openxmlformats.org/officeDocument/2006/relationships" xmlns:m="http://schemas.openxmlformats.org/officeDocument/2006/math" xmlns:v="urn:schemas-microsoft-com:vml" xmlns:wp14="http://schemas.microsoft.com/office/word/2010/wordprocessingDrawing" xmlns:wp="http://schemas.openxmlformats.org/drawingml/2006/wordprocessingDrawing" xmlns:w10="urn:schemas-microsoft-com:office:word" xmlns:w="http://schemas.openxmlformats.org/wordprocessingml/2006/main" xmlns:w14="http://schemas.microsoft.com/office/word/2010/wordml" xmlns:w15="http://schemas.microsoft.com/office/word/2012/wordml" xmlns:w16cex="http://schemas.microsoft.com/office/word/2018/wordml/cex" xmlns:w16cid="http://schemas.microsoft.com/office/word/2016/wordml/cid" xmlns:w16="http://schemas.microsoft.com/office/word/2018/wordml" xmlns:w16sdtdh="http://schemas.microsoft.com/office/word/2020/wordml/sdtdatahash" xmlns:w16se="http://schemas.microsoft.com/office/word/2015/wordml/symex" xmlns:wpg="http://schemas.microsoft.com/office/word/2010/wordprocessingGroup" xmlns:wpi="http://schemas.microsoft.com/office/word/2010/wordprocessingInk" xmlns:wne="http://schemas.microsoft.com/office/word/2006/wordml" xmlns:wps="http://schemas.microsoft.com/office/word/2010/wordprocessingShape" mc:Ignorable="w14 w15 w16se w16cid w16 w16cex w16sdtdh wp14">
+<w:glossaryDocument xmlns:wpc="http://schemas.microsoft.com/office/word/2010/wordprocessingCanvas" xmlns:cx="http://schemas.microsoft.com/office/drawing/2014/chartex" xmlns:cx1="http://schemas.microsoft.com/office/drawing/2015/9/8/chartex" xmlns:mc="http://schemas.openxmlformats.org/markup-compatibility/2006" xmlns:o="urn:schemas-microsoft-com:office:office" xmlns:r="http://schemas.openxmlformats.org/officeDocument/2006/relationships" xmlns:m="http://schemas.openxmlformats.org/officeDocument/2006/math" xmlns:v="urn:schemas-microsoft-com:vml" xmlns:wp14="http://schemas.microsoft.com/office/word/2010/wordprocessingDrawing" xmlns:wp="http://schemas.openxmlformats.org/drawingml/2006/wordprocessingDrawing" xmlns:w10="urn:schemas-microsoft-com:office:word" xmlns:w="http://schemas.openxmlformats.org/wordprocessingml/2006/main" xmlns:w14="http://schemas.microsoft.com/office/word/2010/wordml" xmlns:w15="http://schemas.microsoft.com/office/word/2012/wordml" xmlns:w16se="http://schemas.microsoft.com/office/word/2015/wordml/symex" xmlns:wpg="http://schemas.microsoft.com/office/word/2010/wordprocessingGroup" xmlns:wpi="http://schemas.microsoft.com/office/word/2010/wordprocessingInk" xmlns:wne="http://schemas.microsoft.com/office/word/2006/wordml" xmlns:wps="http://schemas.microsoft.com/office/word/2010/wordprocessingShape" mc:Ignorable="w14 w15 w16se wp14">
   <w:docParts>
     <w:docPart>
       <w:docPartPr>
@@ -27147,7 +27390,7 @@
 </file>
 
 <file path=word/glossary/fontTable.xml><?xml version="1.0" encoding="utf-8"?>
-<w:fonts xmlns:mc="http://schemas.openxmlformats.org/markup-compatibility/2006" xmlns:r="http://schemas.openxmlformats.org/officeDocument/2006/relationships" xmlns:w="http://schemas.openxmlformats.org/wordprocessingml/2006/main" xmlns:w14="http://schemas.microsoft.com/office/word/2010/wordml" xmlns:w15="http://schemas.microsoft.com/office/word/2012/wordml" xmlns:w16cex="http://schemas.microsoft.com/office/word/2018/wordml/cex" xmlns:w16cid="http://schemas.microsoft.com/office/word/2016/wordml/cid" xmlns:w16="http://schemas.microsoft.com/office/word/2018/wordml" xmlns:w16sdtdh="http://schemas.microsoft.com/office/word/2020/wordml/sdtdatahash" xmlns:w16se="http://schemas.microsoft.com/office/word/2015/wordml/symex" mc:Ignorable="w14 w15 w16se w16cid w16 w16cex w16sdtdh">
+<w:fonts xmlns:mc="http://schemas.openxmlformats.org/markup-compatibility/2006" xmlns:r="http://schemas.openxmlformats.org/officeDocument/2006/relationships" xmlns:w="http://schemas.openxmlformats.org/wordprocessingml/2006/main" xmlns:w14="http://schemas.microsoft.com/office/word/2010/wordml" xmlns:w15="http://schemas.microsoft.com/office/word/2012/wordml" xmlns:w16se="http://schemas.microsoft.com/office/word/2015/wordml/symex" mc:Ignorable="w14 w15 w16se">
   <w:font w:name="Symbol">
     <w:panose1 w:val="05050102010706020507"/>
     <w:charset w:val="02"/>
@@ -27195,20 +27438,20 @@
     <w:charset w:val="00"/>
     <w:family w:val="swiss"/>
     <w:pitch w:val="variable"/>
-    <w:sig w:usb0="E4002EFF" w:usb1="C000247B" w:usb2="00000009" w:usb3="00000000" w:csb0="000001FF" w:csb1="00000000"/>
+    <w:sig w:usb0="E4002EFF" w:usb1="C200247B" w:usb2="00000009" w:usb3="00000000" w:csb0="000001FF" w:csb1="00000000"/>
   </w:font>
   <w:font w:name="Calibri Light">
     <w:panose1 w:val="020F0302020204030204"/>
     <w:charset w:val="00"/>
     <w:family w:val="swiss"/>
     <w:pitch w:val="variable"/>
-    <w:sig w:usb0="E4002EFF" w:usb1="C000247B" w:usb2="00000009" w:usb3="00000000" w:csb0="000001FF" w:csb1="00000000"/>
+    <w:sig w:usb0="E4002EFF" w:usb1="C200247B" w:usb2="00000009" w:usb3="00000000" w:csb0="000001FF" w:csb1="00000000"/>
   </w:font>
 </w:fonts>
 </file>
 
 <file path=word/glossary/settings.xml><?xml version="1.0" encoding="utf-8"?>
-<w:settings xmlns:mc="http://schemas.openxmlformats.org/markup-compatibility/2006" xmlns:o="urn:schemas-microsoft-com:office:office" xmlns:r="http://schemas.openxmlformats.org/officeDocument/2006/relationships" xmlns:m="http://schemas.openxmlformats.org/officeDocument/2006/math" xmlns:v="urn:schemas-microsoft-com:vml" xmlns:w10="urn:schemas-microsoft-com:office:word" xmlns:w="http://schemas.openxmlformats.org/wordprocessingml/2006/main" xmlns:w14="http://schemas.microsoft.com/office/word/2010/wordml" xmlns:w15="http://schemas.microsoft.com/office/word/2012/wordml" xmlns:w16cex="http://schemas.microsoft.com/office/word/2018/wordml/cex" xmlns:w16cid="http://schemas.microsoft.com/office/word/2016/wordml/cid" xmlns:w16="http://schemas.microsoft.com/office/word/2018/wordml" xmlns:w16sdtdh="http://schemas.microsoft.com/office/word/2020/wordml/sdtdatahash" xmlns:w16se="http://schemas.microsoft.com/office/word/2015/wordml/symex" xmlns:sl="http://schemas.openxmlformats.org/schemaLibrary/2006/main" mc:Ignorable="w14 w15 w16se w16cid w16 w16cex w16sdtdh">
+<w:settings xmlns:mc="http://schemas.openxmlformats.org/markup-compatibility/2006" xmlns:o="urn:schemas-microsoft-com:office:office" xmlns:r="http://schemas.openxmlformats.org/officeDocument/2006/relationships" xmlns:m="http://schemas.openxmlformats.org/officeDocument/2006/math" xmlns:v="urn:schemas-microsoft-com:vml" xmlns:w10="urn:schemas-microsoft-com:office:word" xmlns:w="http://schemas.openxmlformats.org/wordprocessingml/2006/main" xmlns:w14="http://schemas.microsoft.com/office/word/2010/wordml" xmlns:w15="http://schemas.microsoft.com/office/word/2012/wordml" xmlns:w16se="http://schemas.microsoft.com/office/word/2015/wordml/symex" xmlns:sl="http://schemas.openxmlformats.org/schemaLibrary/2006/main" mc:Ignorable="w14 w15 w16se">
   <w:view w:val="normal"/>
   <w:defaultTabStop w:val="720"/>
   <w:characterSpacingControl w:val="doNotCompress"/>
@@ -27219,12 +27462,12 @@
     <w:compatSetting w:name="enableOpenTypeFeatures" w:uri="http://schemas.microsoft.com/office/word" w:val="1"/>
     <w:compatSetting w:name="doNotFlipMirrorIndents" w:uri="http://schemas.microsoft.com/office/word" w:val="1"/>
     <w:compatSetting w:name="differentiateMultirowTableHeaders" w:uri="http://schemas.microsoft.com/office/word" w:val="1"/>
-    <w:compatSetting w:name="useWord2013TrackBottomHyphenation" w:uri="http://schemas.microsoft.com/office/word" w:val="0"/>
   </w:compat>
   <w:rsids>
     <w:rsidRoot w:val="000301DE"/>
     <w:rsid w:val="000301DE"/>
     <w:rsid w:val="00067748"/>
+    <w:rsid w:val="00B64F25"/>
   </w:rsids>
   <m:mathPr>
     <m:mathFont m:val="Cambria Math"/>
@@ -27248,7 +27491,7 @@
 </file>
 
 <file path=word/glossary/styles.xml><?xml version="1.0" encoding="utf-8"?>
-<w:styles xmlns:mc="http://schemas.openxmlformats.org/markup-compatibility/2006" xmlns:r="http://schemas.openxmlformats.org/officeDocument/2006/relationships" xmlns:w="http://schemas.openxmlformats.org/wordprocessingml/2006/main" xmlns:w14="http://schemas.microsoft.com/office/word/2010/wordml" xmlns:w15="http://schemas.microsoft.com/office/word/2012/wordml" xmlns:w16cex="http://schemas.microsoft.com/office/word/2018/wordml/cex" xmlns:w16cid="http://schemas.microsoft.com/office/word/2016/wordml/cid" xmlns:w16="http://schemas.microsoft.com/office/word/2018/wordml" xmlns:w16sdtdh="http://schemas.microsoft.com/office/word/2020/wordml/sdtdatahash" xmlns:w16se="http://schemas.microsoft.com/office/word/2015/wordml/symex" mc:Ignorable="w14 w15 w16se w16cid w16 w16cex w16sdtdh">
+<w:styles xmlns:mc="http://schemas.openxmlformats.org/markup-compatibility/2006" xmlns:r="http://schemas.openxmlformats.org/officeDocument/2006/relationships" xmlns:w="http://schemas.openxmlformats.org/wordprocessingml/2006/main" xmlns:w14="http://schemas.microsoft.com/office/word/2010/wordml" xmlns:w15="http://schemas.microsoft.com/office/word/2012/wordml" xmlns:w16se="http://schemas.microsoft.com/office/word/2015/wordml/symex" mc:Ignorable="w14 w15 w16se">
   <w:docDefaults>
     <w:rPrDefault>
       <w:rPr>
@@ -27264,7 +27507,7 @@
       </w:pPr>
     </w:pPrDefault>
   </w:docDefaults>
-  <w:latentStyles w:defLockedState="0" w:defUIPriority="99" w:defSemiHidden="0" w:defUnhideWhenUsed="0" w:defQFormat="0" w:count="376">
+  <w:latentStyles w:defLockedState="0" w:defUIPriority="99" w:defSemiHidden="0" w:defUnhideWhenUsed="0" w:defQFormat="0" w:count="371">
     <w:lsdException w:name="Normal" w:uiPriority="0" w:qFormat="1"/>
     <w:lsdException w:name="heading 1" w:uiPriority="9" w:qFormat="1"/>
     <w:lsdException w:name="heading 2" w:semiHidden="1" w:uiPriority="9" w:unhideWhenUsed="1" w:qFormat="1"/>
@@ -27636,11 +27879,6 @@
     <w:lsdException w:name="List Table 5 Dark Accent 6" w:uiPriority="50"/>
     <w:lsdException w:name="List Table 6 Colorful Accent 6" w:uiPriority="51"/>
     <w:lsdException w:name="List Table 7 Colorful Accent 6" w:uiPriority="52"/>
-    <w:lsdException w:name="Mention" w:semiHidden="1" w:unhideWhenUsed="1"/>
-    <w:lsdException w:name="Smart Hyperlink" w:semiHidden="1" w:unhideWhenUsed="1"/>
-    <w:lsdException w:name="Hashtag" w:semiHidden="1" w:unhideWhenUsed="1"/>
-    <w:lsdException w:name="Unresolved Mention" w:semiHidden="1" w:unhideWhenUsed="1"/>
-    <w:lsdException w:name="Smart Link" w:semiHidden="1" w:unhideWhenUsed="1"/>
   </w:latentStyles>
   <w:style w:type="paragraph" w:default="1" w:styleId="Normal">
     <w:name w:val="Normal"/>
@@ -27996,7 +28234,7 @@
 </file>
 
 <file path=word/glossary/webSettings.xml><?xml version="1.0" encoding="utf-8"?>
-<w:webSettings xmlns:mc="http://schemas.openxmlformats.org/markup-compatibility/2006" xmlns:r="http://schemas.openxmlformats.org/officeDocument/2006/relationships" xmlns:w="http://schemas.openxmlformats.org/wordprocessingml/2006/main" xmlns:w14="http://schemas.microsoft.com/office/word/2010/wordml" xmlns:w15="http://schemas.microsoft.com/office/word/2012/wordml" xmlns:w16cex="http://schemas.microsoft.com/office/word/2018/wordml/cex" xmlns:w16cid="http://schemas.microsoft.com/office/word/2016/wordml/cid" xmlns:w16="http://schemas.microsoft.com/office/word/2018/wordml" xmlns:w16sdtdh="http://schemas.microsoft.com/office/word/2020/wordml/sdtdatahash" xmlns:w16se="http://schemas.microsoft.com/office/word/2015/wordml/symex" mc:Ignorable="w14 w15 w16se w16cid w16 w16cex w16sdtdh">
+<w:webSettings xmlns:mc="http://schemas.openxmlformats.org/markup-compatibility/2006" xmlns:r="http://schemas.openxmlformats.org/officeDocument/2006/relationships" xmlns:w="http://schemas.openxmlformats.org/wordprocessingml/2006/main" xmlns:w14="http://schemas.microsoft.com/office/word/2010/wordml" xmlns:w15="http://schemas.microsoft.com/office/word/2012/wordml" xmlns:w16se="http://schemas.microsoft.com/office/word/2015/wordml/symex" mc:Ignorable="w14 w15 w16se">
   <w:optimizeForBrowser/>
   <w:allowPNG/>
 </w:webSettings>

</xml_diff>